<commit_message>
partie des rapport 2/3
</commit_message>
<xml_diff>
--- a/ccis/src/main/resources/templates/Rapport des indicateurs de suivi Année 2024.docx
+++ b/ccis/src/main/resources/templates/Rapport des indicateurs de suivi Année 2024.docx
@@ -7,8 +7,9 @@
         <w:pStyle w:val="4"/>
         <w:spacing w:before="43"/>
         <w:rPr>
-          <w:rFonts w:ascii="Times New Roman"/>
+          <w:rFonts w:hint="default" w:ascii="Times New Roman"/>
           <w:sz w:val="20"/>
+          <w:lang w:val="en-US"/>
         </w:rPr>
       </w:pPr>
     </w:p>
@@ -191,12 +192,6 @@
             <w:insideH w:val="single" w:color="44536A" w:sz="4" w:space="0"/>
             <w:insideV w:val="single" w:color="44536A" w:sz="4" w:space="0"/>
           </w:tblBorders>
-          <w:tblCellMar>
-            <w:top w:w="0" w:type="dxa"/>
-            <w:left w:w="0" w:type="dxa"/>
-            <w:bottom w:w="0" w:type="dxa"/>
-            <w:right w:w="0" w:type="dxa"/>
-          </w:tblCellMar>
         </w:tblPrEx>
         <w:trPr>
           <w:trHeight w:val="521" w:hRule="atLeast"/>
@@ -3329,15 +3324,172 @@
           <w:sz w:val="20"/>
         </w:rPr>
         <mc:AlternateContent>
+          <mc:Choice Requires="wps">
+            <w:drawing>
+              <wp:anchor distT="0" distB="0" distL="0" distR="0" simplePos="0" relativeHeight="251669504" behindDoc="1" locked="0" layoutInCell="1" allowOverlap="1">
+                <wp:simplePos x="0" y="0"/>
+                <wp:positionH relativeFrom="page">
+                  <wp:posOffset>466725</wp:posOffset>
+                </wp:positionH>
+                <wp:positionV relativeFrom="paragraph">
+                  <wp:posOffset>5910580</wp:posOffset>
+                </wp:positionV>
+                <wp:extent cx="6204585" cy="332105"/>
+                <wp:effectExtent l="0" t="0" r="0" b="0"/>
+                <wp:wrapTopAndBottom/>
+                <wp:docPr id="40" name="Textbox 40"/>
+                <wp:cNvGraphicFramePr/>
+                <a:graphic xmlns:a="http://schemas.openxmlformats.org/drawingml/2006/main">
+                  <a:graphicData uri="http://schemas.microsoft.com/office/word/2010/wordprocessingShape">
+                    <wps:wsp>
+                      <wps:cNvSpPr txBox="1"/>
+                      <wps:spPr>
+                        <a:xfrm>
+                          <a:off x="0" y="0"/>
+                          <a:ext cx="6204585" cy="332105"/>
+                        </a:xfrm>
+                        <a:prstGeom prst="rect">
+                          <a:avLst/>
+                        </a:prstGeom>
+                        <a:solidFill>
+                          <a:srgbClr val="D5DBE3"/>
+                        </a:solidFill>
+                        <a:ln w="6350">
+                          <a:solidFill>
+                            <a:srgbClr val="000000"/>
+                          </a:solidFill>
+                          <a:prstDash val="solid"/>
+                        </a:ln>
+                      </wps:spPr>
+                      <wps:txbx>
+                        <w:txbxContent>
+                          <w:p>
+                            <w:pPr>
+                              <w:spacing w:before="4"/>
+                              <w:ind w:left="0" w:right="0" w:firstLine="0"/>
+                              <w:jc w:val="center"/>
+                              <w:rPr>
+                                <w:b/>
+                                <w:color w:val="000000"/>
+                                <w:sz w:val="22"/>
+                              </w:rPr>
+                            </w:pPr>
+                            <w:r>
+                              <w:rPr>
+                                <w:b/>
+                                <w:color w:val="000000"/>
+                                <w:sz w:val="22"/>
+                              </w:rPr>
+                              <w:t xml:space="preserve">SUIVI DE </w:t>
+                            </w:r>
+                            <w:r>
+                              <w:rPr>
+                                <w:b/>
+                                <w:color w:val="000000"/>
+                                <w:spacing w:val="-2"/>
+                                <w:sz w:val="22"/>
+                              </w:rPr>
+                              <w:t>PERFORMANCE</w:t>
+                            </w:r>
+                          </w:p>
+                        </w:txbxContent>
+                      </wps:txbx>
+                      <wps:bodyPr wrap="square" lIns="0" tIns="0" rIns="0" bIns="0" rtlCol="0">
+                        <a:noAutofit/>
+                      </wps:bodyPr>
+                    </wps:wsp>
+                  </a:graphicData>
+                </a:graphic>
+              </wp:anchor>
+            </w:drawing>
+          </mc:Choice>
+          <mc:Fallback>
+            <w:pict>
+              <v:shape id="Textbox 40" o:spid="_x0000_s1026" o:spt="202" type="#_x0000_t202" style="position:absolute;left:0pt;margin-left:36.75pt;margin-top:465.4pt;height:26.15pt;width:488.55pt;mso-position-horizontal-relative:page;mso-wrap-distance-bottom:0pt;mso-wrap-distance-top:0pt;z-index:-251646976;mso-width-relative:page;mso-height-relative:page;" fillcolor="#D5DBE3" filled="t" stroked="t" coordsize="21600,21600" o:gfxdata="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">
+                <v:fill on="t" focussize="0,0"/>
+                <v:stroke weight="0.5pt" color="#000000" joinstyle="round"/>
+                <v:imagedata o:title=""/>
+                <o:lock v:ext="edit" aspectratio="f"/>
+                <v:textbox inset="0mm,0mm,0mm,0mm">
+                  <w:txbxContent>
+                    <w:p>
+                      <w:pPr>
+                        <w:spacing w:before="4"/>
+                        <w:ind w:left="0" w:right="0" w:firstLine="0"/>
+                        <w:jc w:val="center"/>
+                        <w:rPr>
+                          <w:b/>
+                          <w:color w:val="000000"/>
+                          <w:sz w:val="22"/>
+                        </w:rPr>
+                      </w:pPr>
+                      <w:r>
+                        <w:rPr>
+                          <w:b/>
+                          <w:color w:val="000000"/>
+                          <w:sz w:val="22"/>
+                        </w:rPr>
+                        <w:t xml:space="preserve">SUIVI DE </w:t>
+                      </w:r>
+                      <w:r>
+                        <w:rPr>
+                          <w:b/>
+                          <w:color w:val="000000"/>
+                          <w:spacing w:val="-2"/>
+                          <w:sz w:val="22"/>
+                        </w:rPr>
+                        <w:t>PERFORMANCE</w:t>
+                      </w:r>
+                    </w:p>
+                  </w:txbxContent>
+                </v:textbox>
+                <w10:wrap type="topAndBottom"/>
+              </v:shape>
+            </w:pict>
+          </mc:Fallback>
+        </mc:AlternateContent>
+      </w:r>
+    </w:p>
+    <w:p>
+      <w:pPr>
+        <w:pStyle w:val="4"/>
+        <w:spacing w:before="73"/>
+        <w:rPr>
+          <w:b/>
+          <w:sz w:val="20"/>
+        </w:rPr>
+      </w:pPr>
+    </w:p>
+    <w:p>
+      <w:pPr>
+        <w:pStyle w:val="4"/>
+        <w:spacing w:after="0"/>
+        <w:rPr>
+          <w:b/>
+          <w:sz w:val="20"/>
+        </w:rPr>
+        <w:sectPr>
+          <w:headerReference r:id="rId6" w:type="default"/>
+          <w:pgSz w:w="11900" w:h="16820"/>
+          <w:pgMar w:top="1820" w:right="283" w:bottom="280" w:left="708" w:header="714" w:footer="0" w:gutter="0"/>
+          <w:cols w:space="720" w:num="1"/>
+        </w:sectPr>
+      </w:pPr>
+      <w:r>
+        <w:rPr>
+          <w:b/>
+          <w:sz w:val="20"/>
+        </w:rPr>
+        <mc:AlternateContent>
           <mc:Choice Requires="wpg">
             <w:drawing>
               <wp:anchor distT="0" distB="0" distL="0" distR="0" simplePos="0" relativeHeight="251669504" behindDoc="1" locked="0" layoutInCell="1" allowOverlap="1">
                 <wp:simplePos x="0" y="0"/>
                 <wp:positionH relativeFrom="page">
-                  <wp:posOffset>526415</wp:posOffset>
+                  <wp:posOffset>570865</wp:posOffset>
                 </wp:positionH>
                 <wp:positionV relativeFrom="paragraph">
-                  <wp:posOffset>213995</wp:posOffset>
+                  <wp:posOffset>-185420</wp:posOffset>
                 </wp:positionV>
                 <wp:extent cx="6238875" cy="5476875"/>
                 <wp:effectExtent l="0" t="0" r="0" b="0"/>
@@ -5012,7 +5164,7 @@
           </mc:Choice>
           <mc:Fallback>
             <w:pict>
-              <v:group id="_x0000_s1026" o:spid="_x0000_s1026" o:spt="203" style="position:absolute;left:0pt;margin-left:41.45pt;margin-top:16.85pt;height:431.25pt;width:491.25pt;mso-position-horizontal-relative:page;mso-wrap-distance-bottom:0pt;mso-wrap-distance-top:0pt;z-index:-251646976;mso-width-relative:page;mso-height-relative:page;" coordsize="6238875,5476875" o:gfxdata="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">
+              <v:group id="_x0000_s1026" o:spid="_x0000_s1026" o:spt="203" style="position:absolute;left:0pt;margin-left:44.95pt;margin-top:-14.6pt;height:431.25pt;width:491.25pt;mso-position-horizontal-relative:page;mso-wrap-distance-bottom:0pt;mso-wrap-distance-top:0pt;z-index:-251646976;mso-width-relative:page;mso-height-relative:page;" coordsize="6238875,5476875" o:gfxdata="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">
                 <o:lock v:ext="edit" aspectratio="f"/>
                 <v:shape id="Graphic 8" o:spid="_x0000_s1026" o:spt="100" style="position:absolute;left:4762;top:4762;height:5467350;width:6229350;" filled="f" stroked="t" coordsize="6229350,5467350" o:gfxdata="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" path="m0,0l6229350,0,6229350,5467350,0,5467350,0,0xe">
                   <v:fill on="f" focussize="0,0"/>
@@ -5930,163 +6082,6 @@
           </mc:Fallback>
         </mc:AlternateContent>
       </w:r>
-      <w:r>
-        <w:rPr>
-          <w:b/>
-          <w:sz w:val="20"/>
-        </w:rPr>
-        <mc:AlternateContent>
-          <mc:Choice Requires="wps">
-            <w:drawing>
-              <wp:anchor distT="0" distB="0" distL="0" distR="0" simplePos="0" relativeHeight="251669504" behindDoc="1" locked="0" layoutInCell="1" allowOverlap="1">
-                <wp:simplePos x="0" y="0"/>
-                <wp:positionH relativeFrom="page">
-                  <wp:posOffset>466725</wp:posOffset>
-                </wp:positionH>
-                <wp:positionV relativeFrom="paragraph">
-                  <wp:posOffset>5910580</wp:posOffset>
-                </wp:positionV>
-                <wp:extent cx="6204585" cy="332105"/>
-                <wp:effectExtent l="0" t="0" r="0" b="0"/>
-                <wp:wrapTopAndBottom/>
-                <wp:docPr id="40" name="Textbox 40"/>
-                <wp:cNvGraphicFramePr/>
-                <a:graphic xmlns:a="http://schemas.openxmlformats.org/drawingml/2006/main">
-                  <a:graphicData uri="http://schemas.microsoft.com/office/word/2010/wordprocessingShape">
-                    <wps:wsp>
-                      <wps:cNvSpPr txBox="1"/>
-                      <wps:spPr>
-                        <a:xfrm>
-                          <a:off x="0" y="0"/>
-                          <a:ext cx="6204585" cy="332105"/>
-                        </a:xfrm>
-                        <a:prstGeom prst="rect">
-                          <a:avLst/>
-                        </a:prstGeom>
-                        <a:solidFill>
-                          <a:srgbClr val="D5DBE3"/>
-                        </a:solidFill>
-                        <a:ln w="6350">
-                          <a:solidFill>
-                            <a:srgbClr val="000000"/>
-                          </a:solidFill>
-                          <a:prstDash val="solid"/>
-                        </a:ln>
-                      </wps:spPr>
-                      <wps:txbx>
-                        <w:txbxContent>
-                          <w:p>
-                            <w:pPr>
-                              <w:spacing w:before="4"/>
-                              <w:ind w:left="0" w:right="0" w:firstLine="0"/>
-                              <w:jc w:val="center"/>
-                              <w:rPr>
-                                <w:b/>
-                                <w:color w:val="000000"/>
-                                <w:sz w:val="22"/>
-                              </w:rPr>
-                            </w:pPr>
-                            <w:r>
-                              <w:rPr>
-                                <w:b/>
-                                <w:color w:val="000000"/>
-                                <w:sz w:val="22"/>
-                              </w:rPr>
-                              <w:t xml:space="preserve">SUIVI DE </w:t>
-                            </w:r>
-                            <w:r>
-                              <w:rPr>
-                                <w:b/>
-                                <w:color w:val="000000"/>
-                                <w:spacing w:val="-2"/>
-                                <w:sz w:val="22"/>
-                              </w:rPr>
-                              <w:t>PERFORMANCE</w:t>
-                            </w:r>
-                          </w:p>
-                        </w:txbxContent>
-                      </wps:txbx>
-                      <wps:bodyPr wrap="square" lIns="0" tIns="0" rIns="0" bIns="0" rtlCol="0">
-                        <a:noAutofit/>
-                      </wps:bodyPr>
-                    </wps:wsp>
-                  </a:graphicData>
-                </a:graphic>
-              </wp:anchor>
-            </w:drawing>
-          </mc:Choice>
-          <mc:Fallback>
-            <w:pict>
-              <v:shape id="Textbox 40" o:spid="_x0000_s1026" o:spt="202" type="#_x0000_t202" style="position:absolute;left:0pt;margin-left:36.75pt;margin-top:465.4pt;height:26.15pt;width:488.55pt;mso-position-horizontal-relative:page;mso-wrap-distance-bottom:0pt;mso-wrap-distance-top:0pt;z-index:-251646976;mso-width-relative:page;mso-height-relative:page;" fillcolor="#D5DBE3" filled="t" stroked="t" coordsize="21600,21600" o:gfxdata="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">
-                <v:fill on="t" focussize="0,0"/>
-                <v:stroke weight="0.5pt" color="#000000" joinstyle="round"/>
-                <v:imagedata o:title=""/>
-                <o:lock v:ext="edit" aspectratio="f"/>
-                <v:textbox inset="0mm,0mm,0mm,0mm">
-                  <w:txbxContent>
-                    <w:p>
-                      <w:pPr>
-                        <w:spacing w:before="4"/>
-                        <w:ind w:left="0" w:right="0" w:firstLine="0"/>
-                        <w:jc w:val="center"/>
-                        <w:rPr>
-                          <w:b/>
-                          <w:color w:val="000000"/>
-                          <w:sz w:val="22"/>
-                        </w:rPr>
-                      </w:pPr>
-                      <w:r>
-                        <w:rPr>
-                          <w:b/>
-                          <w:color w:val="000000"/>
-                          <w:sz w:val="22"/>
-                        </w:rPr>
-                        <w:t xml:space="preserve">SUIVI DE </w:t>
-                      </w:r>
-                      <w:r>
-                        <w:rPr>
-                          <w:b/>
-                          <w:color w:val="000000"/>
-                          <w:spacing w:val="-2"/>
-                          <w:sz w:val="22"/>
-                        </w:rPr>
-                        <w:t>PERFORMANCE</w:t>
-                      </w:r>
-                    </w:p>
-                  </w:txbxContent>
-                </v:textbox>
-                <w10:wrap type="topAndBottom"/>
-              </v:shape>
-            </w:pict>
-          </mc:Fallback>
-        </mc:AlternateContent>
-      </w:r>
-    </w:p>
-    <w:p>
-      <w:pPr>
-        <w:pStyle w:val="4"/>
-        <w:spacing w:before="73"/>
-        <w:rPr>
-          <w:b/>
-          <w:sz w:val="20"/>
-        </w:rPr>
-      </w:pPr>
-    </w:p>
-    <w:p>
-      <w:pPr>
-        <w:pStyle w:val="4"/>
-        <w:spacing w:after="0"/>
-        <w:rPr>
-          <w:b/>
-          <w:sz w:val="20"/>
-        </w:rPr>
-        <w:sectPr>
-          <w:headerReference r:id="rId6" w:type="default"/>
-          <w:pgSz w:w="11900" w:h="16820"/>
-          <w:pgMar w:top="1820" w:right="283" w:bottom="280" w:left="708" w:header="714" w:footer="0" w:gutter="0"/>
-          <w:cols w:space="720" w:num="1"/>
-        </w:sectPr>
-      </w:pPr>
     </w:p>
     <w:p>
       <w:pPr>
@@ -6122,8 +6117,8 @@
       <w:tblGrid>
         <w:gridCol w:w="2332"/>
         <w:gridCol w:w="1174"/>
-        <w:gridCol w:w="1104"/>
-        <w:gridCol w:w="1116"/>
+        <w:gridCol w:w="1123"/>
+        <w:gridCol w:w="1097"/>
         <w:gridCol w:w="2488"/>
         <w:gridCol w:w="1557"/>
       </w:tblGrid>
@@ -6263,7 +6258,7 @@
         </w:tc>
         <w:tc>
           <w:tcPr>
-            <w:tcW w:w="1104" w:type="dxa"/>
+            <w:tcW w:w="1123" w:type="dxa"/>
             <w:shd w:val="clear" w:color="auto" w:fill="D5DBE3"/>
           </w:tcPr>
           <w:p>
@@ -6315,7 +6310,7 @@
         </w:tc>
         <w:tc>
           <w:tcPr>
-            <w:tcW w:w="1116" w:type="dxa"/>
+            <w:tcW w:w="1097" w:type="dxa"/>
             <w:shd w:val="clear" w:color="auto" w:fill="D5DBE3"/>
           </w:tcPr>
           <w:p>
@@ -6470,7 +6465,7 @@
         </w:tc>
         <w:tc>
           <w:tcPr>
-            <w:tcW w:w="1104" w:type="dxa"/>
+            <w:tcW w:w="1123" w:type="dxa"/>
             <w:tcBorders>
               <w:bottom w:val="nil"/>
             </w:tcBorders>
@@ -6499,7 +6494,7 @@
         </w:tc>
         <w:tc>
           <w:tcPr>
-            <w:tcW w:w="1116" w:type="dxa"/>
+            <w:tcW w:w="1097" w:type="dxa"/>
             <w:tcBorders>
               <w:bottom w:val="nil"/>
             </w:tcBorders>
@@ -6681,7 +6676,7 @@
         </w:tc>
         <w:tc>
           <w:tcPr>
-            <w:tcW w:w="1104" w:type="dxa"/>
+            <w:tcW w:w="1123" w:type="dxa"/>
             <w:tcBorders>
               <w:top w:val="nil"/>
               <w:bottom w:val="nil"/>
@@ -6700,7 +6695,7 @@
         </w:tc>
         <w:tc>
           <w:tcPr>
-            <w:tcW w:w="1116" w:type="dxa"/>
+            <w:tcW w:w="1097" w:type="dxa"/>
             <w:tcBorders>
               <w:top w:val="nil"/>
               <w:bottom w:val="nil"/>
@@ -6859,7 +6854,7 @@
         </w:tc>
         <w:tc>
           <w:tcPr>
-            <w:tcW w:w="1104" w:type="dxa"/>
+            <w:tcW w:w="1123" w:type="dxa"/>
             <w:tcBorders>
               <w:top w:val="nil"/>
             </w:tcBorders>
@@ -6877,7 +6872,7 @@
         </w:tc>
         <w:tc>
           <w:tcPr>
-            <w:tcW w:w="1116" w:type="dxa"/>
+            <w:tcW w:w="1097" w:type="dxa"/>
             <w:tcBorders>
               <w:top w:val="nil"/>
             </w:tcBorders>
@@ -7013,7 +7008,7 @@
         </w:tc>
         <w:tc>
           <w:tcPr>
-            <w:tcW w:w="1104" w:type="dxa"/>
+            <w:tcW w:w="1123" w:type="dxa"/>
             <w:tcBorders>
               <w:bottom w:val="nil"/>
             </w:tcBorders>
@@ -7042,7 +7037,7 @@
         </w:tc>
         <w:tc>
           <w:tcPr>
-            <w:tcW w:w="1116" w:type="dxa"/>
+            <w:tcW w:w="1097" w:type="dxa"/>
             <w:tcBorders>
               <w:bottom w:val="nil"/>
             </w:tcBorders>
@@ -7193,7 +7188,7 @@
         </w:tc>
         <w:tc>
           <w:tcPr>
-            <w:tcW w:w="1104" w:type="dxa"/>
+            <w:tcW w:w="1123" w:type="dxa"/>
             <w:tcBorders>
               <w:top w:val="nil"/>
               <w:bottom w:val="nil"/>
@@ -7212,7 +7207,7 @@
         </w:tc>
         <w:tc>
           <w:tcPr>
-            <w:tcW w:w="1116" w:type="dxa"/>
+            <w:tcW w:w="1097" w:type="dxa"/>
             <w:tcBorders>
               <w:top w:val="nil"/>
               <w:bottom w:val="nil"/>
@@ -7358,7 +7353,7 @@
         </w:tc>
         <w:tc>
           <w:tcPr>
-            <w:tcW w:w="1104" w:type="dxa"/>
+            <w:tcW w:w="1123" w:type="dxa"/>
             <w:tcBorders>
               <w:top w:val="nil"/>
               <w:bottom w:val="nil"/>
@@ -7377,7 +7372,7 @@
         </w:tc>
         <w:tc>
           <w:tcPr>
-            <w:tcW w:w="1116" w:type="dxa"/>
+            <w:tcW w:w="1097" w:type="dxa"/>
             <w:tcBorders>
               <w:top w:val="nil"/>
               <w:bottom w:val="nil"/>
@@ -7526,7 +7521,7 @@
         </w:tc>
         <w:tc>
           <w:tcPr>
-            <w:tcW w:w="1104" w:type="dxa"/>
+            <w:tcW w:w="1123" w:type="dxa"/>
             <w:tcBorders>
               <w:top w:val="nil"/>
               <w:bottom w:val="nil"/>
@@ -7545,7 +7540,7 @@
         </w:tc>
         <w:tc>
           <w:tcPr>
-            <w:tcW w:w="1116" w:type="dxa"/>
+            <w:tcW w:w="1097" w:type="dxa"/>
             <w:tcBorders>
               <w:top w:val="nil"/>
               <w:bottom w:val="nil"/>
@@ -7678,7 +7673,7 @@
         </w:tc>
         <w:tc>
           <w:tcPr>
-            <w:tcW w:w="1104" w:type="dxa"/>
+            <w:tcW w:w="1123" w:type="dxa"/>
             <w:tcBorders>
               <w:top w:val="nil"/>
             </w:tcBorders>
@@ -7696,7 +7691,7 @@
         </w:tc>
         <w:tc>
           <w:tcPr>
-            <w:tcW w:w="1116" w:type="dxa"/>
+            <w:tcW w:w="1097" w:type="dxa"/>
             <w:tcBorders>
               <w:top w:val="nil"/>
             </w:tcBorders>
@@ -7820,7 +7815,7 @@
         </w:tc>
         <w:tc>
           <w:tcPr>
-            <w:tcW w:w="1104" w:type="dxa"/>
+            <w:tcW w:w="1123" w:type="dxa"/>
             <w:tcBorders>
               <w:bottom w:val="nil"/>
             </w:tcBorders>
@@ -7849,7 +7844,7 @@
         </w:tc>
         <w:tc>
           <w:tcPr>
-            <w:tcW w:w="1116" w:type="dxa"/>
+            <w:tcW w:w="1097" w:type="dxa"/>
             <w:tcBorders>
               <w:bottom w:val="nil"/>
             </w:tcBorders>
@@ -8025,7 +8020,7 @@
         </w:tc>
         <w:tc>
           <w:tcPr>
-            <w:tcW w:w="1104" w:type="dxa"/>
+            <w:tcW w:w="1123" w:type="dxa"/>
             <w:tcBorders>
               <w:top w:val="nil"/>
               <w:bottom w:val="nil"/>
@@ -8044,7 +8039,7 @@
         </w:tc>
         <w:tc>
           <w:tcPr>
-            <w:tcW w:w="1116" w:type="dxa"/>
+            <w:tcW w:w="1097" w:type="dxa"/>
             <w:tcBorders>
               <w:top w:val="nil"/>
               <w:bottom w:val="nil"/>
@@ -8209,7 +8204,7 @@
         </w:tc>
         <w:tc>
           <w:tcPr>
-            <w:tcW w:w="1104" w:type="dxa"/>
+            <w:tcW w:w="1123" w:type="dxa"/>
             <w:tcBorders>
               <w:top w:val="nil"/>
             </w:tcBorders>
@@ -8227,7 +8222,7 @@
         </w:tc>
         <w:tc>
           <w:tcPr>
-            <w:tcW w:w="1116" w:type="dxa"/>
+            <w:tcW w:w="1097" w:type="dxa"/>
             <w:tcBorders>
               <w:top w:val="nil"/>
             </w:tcBorders>
@@ -8310,7 +8305,7 @@
           </w:tblCellMar>
         </w:tblPrEx>
         <w:trPr>
-          <w:trHeight w:val="312" w:hRule="atLeast"/>
+          <w:trHeight w:val="382" w:hRule="atLeast"/>
         </w:trPr>
         <w:tc>
           <w:tcPr>
@@ -8363,7 +8358,7 @@
         </w:tc>
         <w:tc>
           <w:tcPr>
-            <w:tcW w:w="1104" w:type="dxa"/>
+            <w:tcW w:w="1123" w:type="dxa"/>
             <w:tcBorders>
               <w:bottom w:val="nil"/>
             </w:tcBorders>
@@ -8392,7 +8387,7 @@
         </w:tc>
         <w:tc>
           <w:tcPr>
-            <w:tcW w:w="1116" w:type="dxa"/>
+            <w:tcW w:w="1097" w:type="dxa"/>
             <w:tcBorders>
               <w:bottom w:val="nil"/>
             </w:tcBorders>
@@ -8538,7 +8533,7 @@
         </w:tc>
         <w:tc>
           <w:tcPr>
-            <w:tcW w:w="1104" w:type="dxa"/>
+            <w:tcW w:w="1123" w:type="dxa"/>
             <w:tcBorders>
               <w:top w:val="nil"/>
               <w:bottom w:val="nil"/>
@@ -8557,7 +8552,7 @@
         </w:tc>
         <w:tc>
           <w:tcPr>
-            <w:tcW w:w="1116" w:type="dxa"/>
+            <w:tcW w:w="1097" w:type="dxa"/>
             <w:tcBorders>
               <w:top w:val="nil"/>
               <w:bottom w:val="nil"/>
@@ -8709,7 +8704,7 @@
         </w:tc>
         <w:tc>
           <w:tcPr>
-            <w:tcW w:w="1104" w:type="dxa"/>
+            <w:tcW w:w="1123" w:type="dxa"/>
             <w:tcBorders>
               <w:top w:val="nil"/>
               <w:bottom w:val="nil"/>
@@ -8728,7 +8723,7 @@
         </w:tc>
         <w:tc>
           <w:tcPr>
-            <w:tcW w:w="1116" w:type="dxa"/>
+            <w:tcW w:w="1097" w:type="dxa"/>
             <w:tcBorders>
               <w:top w:val="nil"/>
               <w:bottom w:val="nil"/>
@@ -8878,7 +8873,7 @@
         </w:tc>
         <w:tc>
           <w:tcPr>
-            <w:tcW w:w="1104" w:type="dxa"/>
+            <w:tcW w:w="1123" w:type="dxa"/>
             <w:tcBorders>
               <w:top w:val="nil"/>
               <w:bottom w:val="nil"/>
@@ -8897,7 +8892,7 @@
         </w:tc>
         <w:tc>
           <w:tcPr>
-            <w:tcW w:w="1116" w:type="dxa"/>
+            <w:tcW w:w="1097" w:type="dxa"/>
             <w:tcBorders>
               <w:top w:val="nil"/>
               <w:bottom w:val="nil"/>
@@ -9029,7 +9024,7 @@
         </w:tc>
         <w:tc>
           <w:tcPr>
-            <w:tcW w:w="1104" w:type="dxa"/>
+            <w:tcW w:w="1123" w:type="dxa"/>
             <w:tcBorders>
               <w:top w:val="nil"/>
             </w:tcBorders>
@@ -9047,7 +9042,7 @@
         </w:tc>
         <w:tc>
           <w:tcPr>
-            <w:tcW w:w="1116" w:type="dxa"/>
+            <w:tcW w:w="1097" w:type="dxa"/>
             <w:tcBorders>
               <w:top w:val="nil"/>
             </w:tcBorders>
@@ -9148,6 +9143,7 @@
                 <w:sz w:val="22"/>
               </w:rPr>
             </w:pPr>
+            <w:bookmarkStart w:id="0" w:name="_GoBack" w:colFirst="0" w:colLast="0"/>
             <w:r>
               <w:rPr>
                 <w:sz w:val="22"/>
@@ -9183,7 +9179,7 @@
         </w:tc>
         <w:tc>
           <w:tcPr>
-            <w:tcW w:w="1104" w:type="dxa"/>
+            <w:tcW w:w="1123" w:type="dxa"/>
             <w:tcBorders>
               <w:bottom w:val="nil"/>
             </w:tcBorders>
@@ -9212,7 +9208,7 @@
         </w:tc>
         <w:tc>
           <w:tcPr>
-            <w:tcW w:w="1116" w:type="dxa"/>
+            <w:tcW w:w="1097" w:type="dxa"/>
             <w:tcBorders>
               <w:bottom w:val="nil"/>
             </w:tcBorders>
@@ -9357,7 +9353,7 @@
         </w:tc>
         <w:tc>
           <w:tcPr>
-            <w:tcW w:w="1104" w:type="dxa"/>
+            <w:tcW w:w="1123" w:type="dxa"/>
             <w:tcBorders>
               <w:top w:val="nil"/>
               <w:bottom w:val="nil"/>
@@ -9376,7 +9372,7 @@
         </w:tc>
         <w:tc>
           <w:tcPr>
-            <w:tcW w:w="1116" w:type="dxa"/>
+            <w:tcW w:w="1097" w:type="dxa"/>
             <w:tcBorders>
               <w:top w:val="nil"/>
               <w:bottom w:val="nil"/>
@@ -9528,7 +9524,7 @@
         </w:tc>
         <w:tc>
           <w:tcPr>
-            <w:tcW w:w="1104" w:type="dxa"/>
+            <w:tcW w:w="1123" w:type="dxa"/>
             <w:tcBorders>
               <w:top w:val="nil"/>
               <w:bottom w:val="nil"/>
@@ -9547,7 +9543,7 @@
         </w:tc>
         <w:tc>
           <w:tcPr>
-            <w:tcW w:w="1116" w:type="dxa"/>
+            <w:tcW w:w="1097" w:type="dxa"/>
             <w:tcBorders>
               <w:top w:val="nil"/>
               <w:bottom w:val="nil"/>
@@ -9648,7 +9644,7 @@
           </w:tblCellMar>
         </w:tblPrEx>
         <w:trPr>
-          <w:trHeight w:val="308" w:hRule="atLeast"/>
+          <w:trHeight w:val="278" w:hRule="atLeast"/>
         </w:trPr>
         <w:tc>
           <w:tcPr>
@@ -9696,7 +9692,7 @@
         </w:tc>
         <w:tc>
           <w:tcPr>
-            <w:tcW w:w="1104" w:type="dxa"/>
+            <w:tcW w:w="1123" w:type="dxa"/>
             <w:tcBorders>
               <w:top w:val="nil"/>
               <w:bottom w:val="nil"/>
@@ -9715,7 +9711,7 @@
         </w:tc>
         <w:tc>
           <w:tcPr>
-            <w:tcW w:w="1116" w:type="dxa"/>
+            <w:tcW w:w="1097" w:type="dxa"/>
             <w:tcBorders>
               <w:top w:val="nil"/>
               <w:bottom w:val="nil"/>
@@ -9789,6 +9785,7 @@
           </w:p>
         </w:tc>
       </w:tr>
+      <w:bookmarkEnd w:id="0"/>
       <w:tr>
         <w:tblPrEx>
           <w:tblBorders>
@@ -9847,7 +9844,7 @@
         </w:tc>
         <w:tc>
           <w:tcPr>
-            <w:tcW w:w="1104" w:type="dxa"/>
+            <w:tcW w:w="1123" w:type="dxa"/>
             <w:tcBorders>
               <w:top w:val="nil"/>
             </w:tcBorders>
@@ -9865,7 +9862,7 @@
         </w:tc>
         <w:tc>
           <w:tcPr>
-            <w:tcW w:w="1116" w:type="dxa"/>
+            <w:tcW w:w="1097" w:type="dxa"/>
             <w:tcBorders>
               <w:top w:val="nil"/>
             </w:tcBorders>
@@ -16395,7 +16392,7 @@
       <mc:AlternateContent>
         <mc:Choice Requires="wps">
           <w:drawing>
-            <wp:anchor distT="0" distB="0" distL="0" distR="0" simplePos="0" relativeHeight="251659264" behindDoc="0" locked="0" layoutInCell="1" allowOverlap="1">
+            <wp:anchor distT="0" distB="0" distL="0" distR="0" simplePos="0" relativeHeight="251660288" behindDoc="0" locked="0" layoutInCell="1" allowOverlap="1">
               <wp:simplePos x="0" y="0"/>
               <wp:positionH relativeFrom="page">
                 <wp:posOffset>498475</wp:posOffset>
@@ -16974,7 +16971,7 @@
         </mc:Choice>
         <mc:Fallback>
           <w:pict>
-            <v:shape id="Textbox 1" o:spid="_x0000_s1026" o:spt="202" type="#_x0000_t202" style="position:absolute;left:0pt;margin-left:39.25pt;margin-top:35.45pt;height:55.85pt;width:541.25pt;mso-position-horizontal-relative:page;mso-position-vertical-relative:page;z-index:251659264;mso-width-relative:page;mso-height-relative:page;" filled="f" stroked="f" coordsize="21600,21600" o:gfxdata="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">
+            <v:shape id="Textbox 1" o:spid="_x0000_s1026" o:spt="202" type="#_x0000_t202" style="position:absolute;left:0pt;margin-left:39.25pt;margin-top:35.45pt;height:55.85pt;width:541.25pt;mso-position-horizontal-relative:page;mso-position-vertical-relative:page;z-index:251660288;mso-width-relative:page;mso-height-relative:page;" filled="f" stroked="f" coordsize="21600,21600" o:gfxdata="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">
               <v:fill on="f" focussize="0,0"/>
               <v:stroke on="f"/>
               <v:imagedata o:title=""/>
@@ -17593,7 +17590,7 @@
       <mc:AlternateContent>
         <mc:Choice Requires="wps">
           <w:drawing>
-            <wp:anchor distT="0" distB="0" distL="0" distR="0" simplePos="0" relativeHeight="251660288" behindDoc="0" locked="0" layoutInCell="1" allowOverlap="1">
+            <wp:anchor distT="0" distB="0" distL="0" distR="0" simplePos="0" relativeHeight="251661312" behindDoc="0" locked="0" layoutInCell="1" allowOverlap="1">
               <wp:simplePos x="0" y="0"/>
               <wp:positionH relativeFrom="page">
                 <wp:posOffset>498475</wp:posOffset>
@@ -18172,7 +18169,7 @@
         </mc:Choice>
         <mc:Fallback>
           <w:pict>
-            <v:shape id="Textbox 5" o:spid="_x0000_s1026" o:spt="202" type="#_x0000_t202" style="position:absolute;left:0pt;margin-left:39.25pt;margin-top:35.45pt;height:55.85pt;width:541.25pt;mso-position-horizontal-relative:page;mso-position-vertical-relative:page;z-index:251660288;mso-width-relative:page;mso-height-relative:page;" filled="f" stroked="f" coordsize="21600,21600" o:gfxdata="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">
+            <v:shape id="Textbox 5" o:spid="_x0000_s1026" o:spt="202" type="#_x0000_t202" style="position:absolute;left:0pt;margin-left:39.25pt;margin-top:35.45pt;height:55.85pt;width:541.25pt;mso-position-horizontal-relative:page;mso-position-vertical-relative:page;z-index:251661312;mso-width-relative:page;mso-height-relative:page;" filled="f" stroked="f" coordsize="21600,21600" o:gfxdata="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">
               <v:fill on="f" focussize="0,0"/>
               <v:stroke on="f"/>
               <v:imagedata o:title=""/>
@@ -18791,7 +18788,7 @@
       <mc:AlternateContent>
         <mc:Choice Requires="wps">
           <w:drawing>
-            <wp:anchor distT="0" distB="0" distL="0" distR="0" simplePos="0" relativeHeight="251661312" behindDoc="0" locked="0" layoutInCell="1" allowOverlap="1">
+            <wp:anchor distT="0" distB="0" distL="0" distR="0" simplePos="0" relativeHeight="251662336" behindDoc="0" locked="0" layoutInCell="1" allowOverlap="1">
               <wp:simplePos x="0" y="0"/>
               <wp:positionH relativeFrom="page">
                 <wp:posOffset>498475</wp:posOffset>
@@ -19370,7 +19367,7 @@
         </mc:Choice>
         <mc:Fallback>
           <w:pict>
-            <v:shape id="Textbox 41" o:spid="_x0000_s1026" o:spt="202" type="#_x0000_t202" style="position:absolute;left:0pt;margin-left:39.25pt;margin-top:35.45pt;height:55.85pt;width:541.25pt;mso-position-horizontal-relative:page;mso-position-vertical-relative:page;z-index:251661312;mso-width-relative:page;mso-height-relative:page;" filled="f" stroked="f" coordsize="21600,21600" o:gfxdata="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">
+            <v:shape id="Textbox 41" o:spid="_x0000_s1026" o:spt="202" type="#_x0000_t202" style="position:absolute;left:0pt;margin-left:39.25pt;margin-top:35.45pt;height:55.85pt;width:541.25pt;mso-position-horizontal-relative:page;mso-position-vertical-relative:page;z-index:251662336;mso-width-relative:page;mso-height-relative:page;" filled="f" stroked="f" coordsize="21600,21600" o:gfxdata="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">
               <v:fill on="f" focussize="0,0"/>
               <v:stroke on="f"/>
               <v:imagedata o:title=""/>
@@ -19989,7 +19986,7 @@
       <mc:AlternateContent>
         <mc:Choice Requires="wps">
           <w:drawing>
-            <wp:anchor distT="0" distB="0" distL="0" distR="0" simplePos="0" relativeHeight="251662336" behindDoc="0" locked="0" layoutInCell="1" allowOverlap="1">
+            <wp:anchor distT="0" distB="0" distL="0" distR="0" simplePos="0" relativeHeight="251663360" behindDoc="0" locked="0" layoutInCell="1" allowOverlap="1">
               <wp:simplePos x="0" y="0"/>
               <wp:positionH relativeFrom="page">
                 <wp:posOffset>498475</wp:posOffset>
@@ -20568,7 +20565,7 @@
         </mc:Choice>
         <mc:Fallback>
           <w:pict>
-            <v:shape id="Textbox 43" o:spid="_x0000_s1026" o:spt="202" type="#_x0000_t202" style="position:absolute;left:0pt;margin-left:39.25pt;margin-top:35.45pt;height:55.85pt;width:541.25pt;mso-position-horizontal-relative:page;mso-position-vertical-relative:page;z-index:251662336;mso-width-relative:page;mso-height-relative:page;" filled="f" stroked="f" coordsize="21600,21600" o:gfxdata="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">
+            <v:shape id="Textbox 43" o:spid="_x0000_s1026" o:spt="202" type="#_x0000_t202" style="position:absolute;left:0pt;margin-left:39.25pt;margin-top:35.45pt;height:55.85pt;width:541.25pt;mso-position-horizontal-relative:page;mso-position-vertical-relative:page;z-index:251663360;mso-width-relative:page;mso-height-relative:page;" filled="f" stroked="f" coordsize="21600,21600" o:gfxdata="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">
               <v:fill on="f" focussize="0,0"/>
               <v:stroke on="f"/>
               <v:imagedata o:title=""/>
@@ -21187,7 +21184,7 @@
       <mc:AlternateContent>
         <mc:Choice Requires="wps">
           <w:drawing>
-            <wp:anchor distT="0" distB="0" distL="0" distR="0" simplePos="0" relativeHeight="251663360" behindDoc="0" locked="0" layoutInCell="1" allowOverlap="1">
+            <wp:anchor distT="0" distB="0" distL="0" distR="0" simplePos="0" relativeHeight="251664384" behindDoc="0" locked="0" layoutInCell="1" allowOverlap="1">
               <wp:simplePos x="0" y="0"/>
               <wp:positionH relativeFrom="page">
                 <wp:posOffset>498475</wp:posOffset>
@@ -21766,7 +21763,7 @@
         </mc:Choice>
         <mc:Fallback>
           <w:pict>
-            <v:shape id="Textbox 82" o:spid="_x0000_s1026" o:spt="202" type="#_x0000_t202" style="position:absolute;left:0pt;margin-left:39.25pt;margin-top:35.45pt;height:55.85pt;width:541.25pt;mso-position-horizontal-relative:page;mso-position-vertical-relative:page;z-index:251663360;mso-width-relative:page;mso-height-relative:page;" filled="f" stroked="f" coordsize="21600,21600" o:gfxdata="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">
+            <v:shape id="Textbox 82" o:spid="_x0000_s1026" o:spt="202" type="#_x0000_t202" style="position:absolute;left:0pt;margin-left:39.25pt;margin-top:35.45pt;height:55.85pt;width:541.25pt;mso-position-horizontal-relative:page;mso-position-vertical-relative:page;z-index:251664384;mso-width-relative:page;mso-height-relative:page;" filled="f" stroked="f" coordsize="21600,21600" o:gfxdata="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">
               <v:fill on="f" focussize="0,0"/>
               <v:stroke on="f"/>
               <v:imagedata o:title=""/>

</xml_diff>